<commit_message>
Meeting Updates from 09-MAR-2015
</commit_message>
<xml_diff>
--- a/RabbitInAHat/CDM_CMS_MDCR_SYNPUF.docx
+++ b/RabbitInAHat/CDM_CMS_MDCR_SYNPUF.docx
@@ -14,7 +14,7 @@
       <w:r>
         <w:drawing>
           <wp:inline distT="0" distB="0" distL="0" distR="0">
-            <wp:extent cx="5715000" cy="6600825"/>
+            <wp:extent cx="5715000" cy="7458075"/>
             <wp:docPr id="2" name="Picture 2" descr="Generated"/>
             <a:graphic xmlns:a="http://schemas.openxmlformats.org/drawingml/2006/main">
               <a:graphicData uri="http://schemas.openxmlformats.org/drawingml/2006/picture">
@@ -32,7 +32,7 @@
                   <pic:spPr>
                     <a:xfrm>
                       <a:off x="0" y="0"/>
-                      <a:ext cx="5715000" cy="6600825"/>
+                      <a:ext cx="5715000" cy="7458075"/>
                     </a:xfrm>
                     <a:prstGeom prst="rect">
                       <a:avLst/>
@@ -12770,13 +12770,535 @@
       <w:r>
         <w:drawing>
           <wp:inline distT="0" distB="0" distL="0" distR="0">
-            <wp:extent cx="5715000" cy="171450"/>
-            <wp:docPr id="19" name="Picture 19" descr="Generated"/>
+            <wp:extent cx="5715000" cy="13030200"/>
+            <wp:docPr id="20" name="Picture 20" descr="Generated"/>
             <a:graphic xmlns:a="http://schemas.openxmlformats.org/drawingml/2006/main">
               <a:graphicData uri="http://schemas.openxmlformats.org/drawingml/2006/picture">
                 <pic:pic xmlns:pic="http://schemas.openxmlformats.org/drawingml/2006/picture">
                   <pic:nvPicPr>
-                    <pic:cNvPr id="19" name="Generated"/>
+                    <pic:cNvPr id="20" name="Generated"/>
+                    <pic:cNvPicPr/>
+                  </pic:nvPicPr>
+                  <pic:blipFill>
+                    <a:blip xmlns:r="http://schemas.openxmlformats.org/officeDocument/2006/relationships" r:embed="rId20"/>
+                    <a:stretch>
+                      <a:fillRect/>
+                    </a:stretch>
+                  </pic:blipFill>
+                  <pic:spPr>
+                    <a:xfrm>
+                      <a:off x="0" y="0"/>
+                      <a:ext cx="5715000" cy="13030200"/>
+                    </a:xfrm>
+                    <a:prstGeom prst="rect">
+                      <a:avLst/>
+                    </a:prstGeom>
+                  </pic:spPr>
+                </pic:pic>
+              </a:graphicData>
+            </a:graphic>
+          </wp:inline>
+        </w:drawing>
+      </w:r>
+    </w:p>
+    <w:tbl>
+      <w:tblPr>
+        <w:tblW w:w="0" w:type="auto"/>
+        <w:tblBorders>
+          <w:top w:val="single"/>
+          <w:left w:val="single"/>
+          <w:bottom w:val="single"/>
+          <w:right w:val="single"/>
+          <w:insideH w:val="single"/>
+          <w:insideV w:val="single"/>
+        </w:tblBorders>
+      </w:tblPr>
+      <w:tr>
+        <w:tc>
+          <w:tcPr>
+            <w:shd w:color="auto" w:val="clear" w:fill="AAAAFF"/>
+          </w:tcPr>
+          <w:p>
+            <w:r>
+              <w:t>Destination Field</w:t>
+            </w:r>
+          </w:p>
+        </w:tc>
+        <w:tc>
+          <w:tcPr>
+            <w:shd w:color="auto" w:val="clear" w:fill="AAAAFF"/>
+          </w:tcPr>
+          <w:p>
+            <w:r>
+              <w:t>Source Field</w:t>
+            </w:r>
+          </w:p>
+        </w:tc>
+        <w:tc>
+          <w:tcPr>
+            <w:shd w:color="auto" w:val="clear" w:fill="AAAAFF"/>
+          </w:tcPr>
+          <w:p>
+            <w:r>
+              <w:t>Logic</w:t>
+            </w:r>
+          </w:p>
+        </w:tc>
+        <w:tc>
+          <w:tcPr>
+            <w:shd w:color="auto" w:val="clear" w:fill="AAAAFF"/>
+          </w:tcPr>
+          <w:p>
+            <w:r>
+              <w:t>Comment</w:t>
+            </w:r>
+          </w:p>
+        </w:tc>
+      </w:tr>
+      <w:tr>
+        <w:tc>
+          <w:p>
+            <w:r>
+              <w:t>procedure_cost_id</w:t>
+            </w:r>
+          </w:p>
+        </w:tc>
+        <w:tc>
+          <w:p>
+            <w:r>
+              <w:t/>
+            </w:r>
+          </w:p>
+        </w:tc>
+        <w:tc>
+          <w:p>
+            <w:r>
+              <w:t/>
+            </w:r>
+          </w:p>
+        </w:tc>
+        <w:tc>
+          <w:p>
+            <w:r>
+              <w:t>autogenerated</w:t>
+            </w:r>
+          </w:p>
+        </w:tc>
+      </w:tr>
+      <w:tr>
+        <w:tc>
+          <w:p>
+            <w:r>
+              <w:t>procedure_occurrence_id</w:t>
+            </w:r>
+          </w:p>
+        </w:tc>
+        <w:tc>
+          <w:p>
+            <w:r>
+              <w:t/>
+            </w:r>
+          </w:p>
+        </w:tc>
+        <w:tc>
+          <w:p>
+            <w:r>
+              <w:t/>
+            </w:r>
+          </w:p>
+        </w:tc>
+        <w:tc>
+          <w:p>
+            <w:r>
+              <w:t>Once the records for the procedures are written to the PROCEDURE_OCCURRENCE table, then you'll be able to use that autogenerated ID for this column.</w:t>
+            </w:r>
+          </w:p>
+        </w:tc>
+      </w:tr>
+      <w:tr>
+        <w:tc>
+          <w:p>
+            <w:r>
+              <w:t>currency_concept_id</w:t>
+            </w:r>
+          </w:p>
+        </w:tc>
+        <w:tc>
+          <w:p>
+            <w:r>
+              <w:t/>
+            </w:r>
+          </w:p>
+        </w:tc>
+        <w:tc>
+          <w:p>
+            <w:r>
+              <w:t/>
+            </w:r>
+          </w:p>
+        </w:tc>
+        <w:tc>
+          <w:p>
+            <w:r>
+              <w:t>44818668-United States dollar</w:t>
+            </w:r>
+          </w:p>
+        </w:tc>
+      </w:tr>
+      <w:tr>
+        <w:tc>
+          <w:p>
+            <w:r>
+              <w:t>paid_copay</w:t>
+            </w:r>
+          </w:p>
+        </w:tc>
+        <w:tc>
+          <w:p>
+            <w:r>
+              <w:t/>
+            </w:r>
+          </w:p>
+        </w:tc>
+        <w:tc>
+          <w:p>
+            <w:r>
+              <w:t/>
+            </w:r>
+          </w:p>
+        </w:tc>
+        <w:tc>
+          <w:p>
+            <w:r>
+              <w:t>Null</w:t>
+            </w:r>
+          </w:p>
+        </w:tc>
+      </w:tr>
+      <w:tr>
+        <w:tc>
+          <w:p>
+            <w:r>
+              <w:t>paid_coinsurance</w:t>
+            </w:r>
+          </w:p>
+        </w:tc>
+        <w:tc>
+          <w:p>
+            <w:r>
+              <w:t>line_coinsrnc_amt_1
+line_coinsrnc_amt_2</w:t>
+            </w:r>
+          </w:p>
+        </w:tc>
+        <w:tc>
+          <w:p>
+            <w:r>
+              <w:t/>
+            </w:r>
+          </w:p>
+        </w:tc>
+        <w:tc>
+          <w:p>
+            <w:r>
+              <w:t/>
+            </w:r>
+          </w:p>
+        </w:tc>
+      </w:tr>
+      <w:tr>
+        <w:tc>
+          <w:p>
+            <w:r>
+              <w:t>paid_toward_deductible</w:t>
+            </w:r>
+          </w:p>
+        </w:tc>
+        <w:tc>
+          <w:p>
+            <w:r>
+              <w:t>line_bene_ptb_ddctbl_amt_1
+line_bene_ptb_ddctbl_amt_2
+line_bene_ptb_ddctbl_amt_3
+line_bene_ptb_ddctbl_amt_4
+line_bene_ptb_ddctbl_amt_5
+line_bene_ptb_ddctbl_amt_6
+line_bene_ptb_ddctbl_amt_7
+line_bene_ptb_ddctbl_amt_8
+line_bene_ptb_ddctbl_amt_9
+line_bene_ptb_ddctbl_amt_10
+line_bene_ptb_ddctbl_amt_11
+line_bene_ptb_ddctbl_amt_12
+line_bene_ptb_ddctbl_amt_13</w:t>
+            </w:r>
+          </w:p>
+        </w:tc>
+        <w:tc>
+          <w:p>
+            <w:r>
+              <w:t/>
+            </w:r>
+          </w:p>
+        </w:tc>
+        <w:tc>
+          <w:p>
+            <w:r>
+              <w:t/>
+            </w:r>
+          </w:p>
+        </w:tc>
+      </w:tr>
+      <w:tr>
+        <w:tc>
+          <w:p>
+            <w:r>
+              <w:t>paid_by_payer</w:t>
+            </w:r>
+          </w:p>
+        </w:tc>
+        <w:tc>
+          <w:p>
+            <w:r>
+              <w:t>line_nch_pmt_amt_1
+line_nch_pmt_amt_2
+line_nch_pmt_amt_3
+line_nch_pmt_amt_4
+line_nch_pmt_amt_5
+line_nch_pmt_amt_6
+line_nch_pmt_amt_7
+line_nch_pmt_amt_8
+line_nch_pmt_amt_9
+line_nch_pmt_amt_10
+line_nch_pmt_amt_11
+line_nch_pmt_amt_12
+line_nch_pmt_amt_13</w:t>
+            </w:r>
+          </w:p>
+        </w:tc>
+        <w:tc>
+          <w:p>
+            <w:r>
+              <w:t/>
+            </w:r>
+          </w:p>
+        </w:tc>
+        <w:tc>
+          <w:p>
+            <w:r>
+              <w:t/>
+            </w:r>
+          </w:p>
+        </w:tc>
+      </w:tr>
+      <w:tr>
+        <w:tc>
+          <w:p>
+            <w:r>
+              <w:t>paid_by_coordination_benefits</w:t>
+            </w:r>
+          </w:p>
+        </w:tc>
+        <w:tc>
+          <w:p>
+            <w:r>
+              <w:t>line_bene_prmry_pyr_pd_amt_1</w:t>
+            </w:r>
+          </w:p>
+        </w:tc>
+        <w:tc>
+          <w:p>
+            <w:r>
+              <w:t/>
+            </w:r>
+          </w:p>
+        </w:tc>
+        <w:tc>
+          <w:p>
+            <w:r>
+              <w:t/>
+            </w:r>
+          </w:p>
+        </w:tc>
+      </w:tr>
+      <w:tr>
+        <w:tc>
+          <w:p>
+            <w:r>
+              <w:t>total_out_of_pocket</w:t>
+            </w:r>
+          </w:p>
+        </w:tc>
+        <w:tc>
+          <w:p>
+            <w:r>
+              <w:t/>
+            </w:r>
+          </w:p>
+        </w:tc>
+        <w:tc>
+          <w:p>
+            <w:r>
+              <w:t/>
+            </w:r>
+          </w:p>
+        </w:tc>
+        <w:tc>
+          <w:p>
+            <w:r>
+              <w:t>PAID_TOWARD_DEDUCTIBLE + PAID_COINSURANCE</w:t>
+            </w:r>
+          </w:p>
+        </w:tc>
+      </w:tr>
+      <w:tr>
+        <w:tc>
+          <w:p>
+            <w:r>
+              <w:t>total_paid</w:t>
+            </w:r>
+          </w:p>
+        </w:tc>
+        <w:tc>
+          <w:p>
+            <w:r>
+              <w:t>line_alowd_chrg_amt_1</w:t>
+            </w:r>
+          </w:p>
+        </w:tc>
+        <w:tc>
+          <w:p>
+            <w:r>
+              <w:t/>
+            </w:r>
+          </w:p>
+        </w:tc>
+        <w:tc>
+          <w:p>
+            <w:r>
+              <w:t/>
+            </w:r>
+          </w:p>
+        </w:tc>
+      </w:tr>
+      <w:tr>
+        <w:tc>
+          <w:p>
+            <w:r>
+              <w:t>revenue_code_concept_id</w:t>
+            </w:r>
+          </w:p>
+        </w:tc>
+        <w:tc>
+          <w:p>
+            <w:r>
+              <w:t/>
+            </w:r>
+          </w:p>
+        </w:tc>
+        <w:tc>
+          <w:p>
+            <w:r>
+              <w:t/>
+            </w:r>
+          </w:p>
+        </w:tc>
+        <w:tc>
+          <w:p>
+            <w:r>
+              <w:t>0</w:t>
+            </w:r>
+          </w:p>
+        </w:tc>
+      </w:tr>
+      <w:tr>
+        <w:tc>
+          <w:p>
+            <w:r>
+              <w:t>payer_plan_period_id</w:t>
+            </w:r>
+          </w:p>
+        </w:tc>
+        <w:tc>
+          <w:p>
+            <w:r>
+              <w:t/>
+            </w:r>
+          </w:p>
+        </w:tc>
+        <w:tc>
+          <w:p>
+            <w:r>
+              <w:t/>
+            </w:r>
+          </w:p>
+        </w:tc>
+        <w:tc>
+          <w:p>
+            <w:r>
+              <w:t>CARRIER_CLAIMS:  Lookup to the PAYER_PLAN_PERIOD table, the default it to select PART B.</w:t>
+            </w:r>
+          </w:p>
+        </w:tc>
+      </w:tr>
+      <w:tr>
+        <w:tc>
+          <w:p>
+            <w:r>
+              <w:t>revenue_code_source_value</w:t>
+            </w:r>
+          </w:p>
+        </w:tc>
+        <w:tc>
+          <w:p>
+            <w:r>
+              <w:t/>
+            </w:r>
+          </w:p>
+        </w:tc>
+        <w:tc>
+          <w:p>
+            <w:r>
+              <w:t/>
+            </w:r>
+          </w:p>
+        </w:tc>
+        <w:tc>
+          <w:p>
+            <w:r>
+              <w:t>NULL</w:t>
+            </w:r>
+          </w:p>
+        </w:tc>
+      </w:tr>
+    </w:tbl>
+    <w:p>
+      <w:r>
+        <w:rPr>
+          <w:sz w:val="36"/>
+        </w:rPr>
+        <w:br w:type="page"/>
+        <w:t>Table name: visit_cost</w:t>
+      </w:r>
+    </w:p>
+    <w:p>
+      <w:r>
+        <w:rPr>
+          <w:sz w:val="28"/>
+        </w:rPr>
+        <w:t>Reading from outpatient_claims</w:t>
+      </w:r>
+    </w:p>
+    <w:p>
+      <w:r>
+        <w:drawing>
+          <wp:inline distT="0" distB="0" distL="0" distR="0">
+            <wp:extent cx="5715000" cy="171450"/>
+            <wp:docPr id="20" name="Picture 20" descr="Generated"/>
+            <a:graphic xmlns:a="http://schemas.openxmlformats.org/drawingml/2006/main">
+              <a:graphicData uri="http://schemas.openxmlformats.org/drawingml/2006/picture">
+                <pic:pic xmlns:pic="http://schemas.openxmlformats.org/drawingml/2006/picture">
+                  <pic:nvPicPr>
+                    <pic:cNvPr id="20" name="Generated"/>
                     <pic:cNvPicPr/>
                   </pic:nvPicPr>
                   <pic:blipFill>
@@ -12859,58 +13381,58 @@
         <w:tc>
           <w:p>
             <w:r>
-              <w:t>procedure_cost_id</w:t>
-            </w:r>
-          </w:p>
-        </w:tc>
-        <w:tc>
-          <w:p>
-            <w:r>
-              <w:t/>
-            </w:r>
-          </w:p>
-        </w:tc>
-        <w:tc>
-          <w:p>
-            <w:r>
-              <w:t/>
-            </w:r>
-          </w:p>
-        </w:tc>
-        <w:tc>
-          <w:p>
-            <w:r>
-              <w:t/>
-            </w:r>
-          </w:p>
-        </w:tc>
-      </w:tr>
-      <w:tr>
-        <w:tc>
-          <w:p>
-            <w:r>
-              <w:t>procedure_occurrence_id</w:t>
-            </w:r>
-          </w:p>
-        </w:tc>
-        <w:tc>
-          <w:p>
-            <w:r>
-              <w:t/>
-            </w:r>
-          </w:p>
-        </w:tc>
-        <w:tc>
-          <w:p>
-            <w:r>
-              <w:t/>
-            </w:r>
-          </w:p>
-        </w:tc>
-        <w:tc>
-          <w:p>
-            <w:r>
-              <w:t/>
+              <w:t>visit_cost_id</w:t>
+            </w:r>
+          </w:p>
+        </w:tc>
+        <w:tc>
+          <w:p>
+            <w:r>
+              <w:t/>
+            </w:r>
+          </w:p>
+        </w:tc>
+        <w:tc>
+          <w:p>
+            <w:r>
+              <w:t/>
+            </w:r>
+          </w:p>
+        </w:tc>
+        <w:tc>
+          <w:p>
+            <w:r>
+              <w:t>Autogenerated</w:t>
+            </w:r>
+          </w:p>
+        </w:tc>
+      </w:tr>
+      <w:tr>
+        <w:tc>
+          <w:p>
+            <w:r>
+              <w:t>visit_occurrence_id</w:t>
+            </w:r>
+          </w:p>
+        </w:tc>
+        <w:tc>
+          <w:p>
+            <w:r>
+              <w:t/>
+            </w:r>
+          </w:p>
+        </w:tc>
+        <w:tc>
+          <w:p>
+            <w:r>
+              <w:t/>
+            </w:r>
+          </w:p>
+        </w:tc>
+        <w:tc>
+          <w:p>
+            <w:r>
+              <w:t xml:space="preserve">Maintain the VISIT_OCCURRENCE_ID as you are pulling the information from this table and write it here. </w:t>
             </w:r>
           </w:p>
         </w:tc>
@@ -12940,7 +13462,7 @@
         <w:tc>
           <w:p>
             <w:r>
-              <w:t/>
+              <w:t>44818668-United States dollar</w:t>
             </w:r>
           </w:p>
         </w:tc>
@@ -12970,7 +13492,7 @@
         <w:tc>
           <w:p>
             <w:r>
-              <w:t/>
+              <w:t>Null</w:t>
             </w:r>
           </w:p>
         </w:tc>
@@ -13060,7 +13582,7 @@
         <w:tc>
           <w:p>
             <w:r>
-              <w:t/>
+              <w:t>CLM_PMT_AMT + (CLM_UTLZTN_DAY_CNT * CLM_PASS_THRU_PER_DIEM_AMT)</w:t>
             </w:r>
           </w:p>
         </w:tc>
@@ -13120,7 +13642,7 @@
         <w:tc>
           <w:p>
             <w:r>
-              <w:t/>
+              <w:t>sum of CDM tables (PAID_COINSURANCE + PAID_TOWARD_DEDUCTIBLE)</w:t>
             </w:r>
           </w:p>
         </w:tc>
@@ -13150,37 +13672,7 @@
         <w:tc>
           <w:p>
             <w:r>
-              <w:t/>
-            </w:r>
-          </w:p>
-        </w:tc>
-      </w:tr>
-      <w:tr>
-        <w:tc>
-          <w:p>
-            <w:r>
-              <w:t>revenue_code_concept_id</w:t>
-            </w:r>
-          </w:p>
-        </w:tc>
-        <w:tc>
-          <w:p>
-            <w:r>
-              <w:t/>
-            </w:r>
-          </w:p>
-        </w:tc>
-        <w:tc>
-          <w:p>
-            <w:r>
-              <w:t/>
-            </w:r>
-          </w:p>
-        </w:tc>
-        <w:tc>
-          <w:p>
-            <w:r>
-              <w:t/>
+              <w:t>sum of CDM tables (PAID_BY_PAYER + PAID_BY_COORDINATION_BENEFITS + TOTAL_OUT_OF_POCKET)</w:t>
             </w:r>
           </w:p>
         </w:tc>
@@ -13210,37 +13702,7 @@
         <w:tc>
           <w:p>
             <w:r>
-              <w:t/>
-            </w:r>
-          </w:p>
-        </w:tc>
-      </w:tr>
-      <w:tr>
-        <w:tc>
-          <w:p>
-            <w:r>
-              <w:t>revenue_code_source_value</w:t>
-            </w:r>
-          </w:p>
-        </w:tc>
-        <w:tc>
-          <w:p>
-            <w:r>
-              <w:t/>
-            </w:r>
-          </w:p>
-        </w:tc>
-        <w:tc>
-          <w:p>
-            <w:r>
-              <w:t/>
-            </w:r>
-          </w:p>
-        </w:tc>
-        <w:tc>
-          <w:p>
-            <w:r>
-              <w:t/>
+              <w:t>Lookup the PAYER_PLAN_PERIOD, but for INPATIENT_CLAIMS we will default to PARTA.</w:t>
             </w:r>
           </w:p>
         </w:tc>
@@ -13251,7 +13713,448 @@
         <w:rPr>
           <w:sz w:val="28"/>
         </w:rPr>
-        <w:t>Reading from outpatient_claims</w:t>
+        <w:t>Reading from inpatient_claims</w:t>
+      </w:r>
+    </w:p>
+    <w:p>
+      <w:r>
+        <w:drawing>
+          <wp:inline distT="0" distB="0" distL="0" distR="0">
+            <wp:extent cx="5715000" cy="3171825"/>
+            <wp:docPr id="21" name="Picture 21" descr="Generated"/>
+            <a:graphic xmlns:a="http://schemas.openxmlformats.org/drawingml/2006/main">
+              <a:graphicData uri="http://schemas.openxmlformats.org/drawingml/2006/picture">
+                <pic:pic xmlns:pic="http://schemas.openxmlformats.org/drawingml/2006/picture">
+                  <pic:nvPicPr>
+                    <pic:cNvPr id="21" name="Generated"/>
+                    <pic:cNvPicPr/>
+                  </pic:nvPicPr>
+                  <pic:blipFill>
+                    <a:blip xmlns:r="http://schemas.openxmlformats.org/officeDocument/2006/relationships" r:embed="rId21"/>
+                    <a:stretch>
+                      <a:fillRect/>
+                    </a:stretch>
+                  </pic:blipFill>
+                  <pic:spPr>
+                    <a:xfrm>
+                      <a:off x="0" y="0"/>
+                      <a:ext cx="5715000" cy="3171825"/>
+                    </a:xfrm>
+                    <a:prstGeom prst="rect">
+                      <a:avLst/>
+                    </a:prstGeom>
+                  </pic:spPr>
+                </pic:pic>
+              </a:graphicData>
+            </a:graphic>
+          </wp:inline>
+        </w:drawing>
+      </w:r>
+    </w:p>
+    <w:tbl>
+      <w:tblPr>
+        <w:tblW w:w="0" w:type="auto"/>
+        <w:tblBorders>
+          <w:top w:val="single"/>
+          <w:left w:val="single"/>
+          <w:bottom w:val="single"/>
+          <w:right w:val="single"/>
+          <w:insideH w:val="single"/>
+          <w:insideV w:val="single"/>
+        </w:tblBorders>
+      </w:tblPr>
+      <w:tr>
+        <w:tc>
+          <w:tcPr>
+            <w:shd w:color="auto" w:val="clear" w:fill="AAAAFF"/>
+          </w:tcPr>
+          <w:p>
+            <w:r>
+              <w:t>Destination Field</w:t>
+            </w:r>
+          </w:p>
+        </w:tc>
+        <w:tc>
+          <w:tcPr>
+            <w:shd w:color="auto" w:val="clear" w:fill="AAAAFF"/>
+          </w:tcPr>
+          <w:p>
+            <w:r>
+              <w:t>Source Field</w:t>
+            </w:r>
+          </w:p>
+        </w:tc>
+        <w:tc>
+          <w:tcPr>
+            <w:shd w:color="auto" w:val="clear" w:fill="AAAAFF"/>
+          </w:tcPr>
+          <w:p>
+            <w:r>
+              <w:t>Logic</w:t>
+            </w:r>
+          </w:p>
+        </w:tc>
+        <w:tc>
+          <w:tcPr>
+            <w:shd w:color="auto" w:val="clear" w:fill="AAAAFF"/>
+          </w:tcPr>
+          <w:p>
+            <w:r>
+              <w:t>Comment</w:t>
+            </w:r>
+          </w:p>
+        </w:tc>
+      </w:tr>
+      <w:tr>
+        <w:tc>
+          <w:p>
+            <w:r>
+              <w:t>visit_cost_id</w:t>
+            </w:r>
+          </w:p>
+        </w:tc>
+        <w:tc>
+          <w:p>
+            <w:r>
+              <w:t/>
+            </w:r>
+          </w:p>
+        </w:tc>
+        <w:tc>
+          <w:p>
+            <w:r>
+              <w:t/>
+            </w:r>
+          </w:p>
+        </w:tc>
+        <w:tc>
+          <w:p>
+            <w:r>
+              <w:t>Autogenerated</w:t>
+            </w:r>
+          </w:p>
+        </w:tc>
+      </w:tr>
+      <w:tr>
+        <w:tc>
+          <w:p>
+            <w:r>
+              <w:t>visit_occurrence_id</w:t>
+            </w:r>
+          </w:p>
+        </w:tc>
+        <w:tc>
+          <w:p>
+            <w:r>
+              <w:t/>
+            </w:r>
+          </w:p>
+        </w:tc>
+        <w:tc>
+          <w:p>
+            <w:r>
+              <w:t/>
+            </w:r>
+          </w:p>
+        </w:tc>
+        <w:tc>
+          <w:p>
+            <w:r>
+              <w:t xml:space="preserve">Maintain the VISIT_OCCURRENCE_ID as you are pulling the information from this table and write it here. </w:t>
+            </w:r>
+          </w:p>
+        </w:tc>
+      </w:tr>
+      <w:tr>
+        <w:tc>
+          <w:p>
+            <w:r>
+              <w:t>currency_concept_id</w:t>
+            </w:r>
+          </w:p>
+        </w:tc>
+        <w:tc>
+          <w:p>
+            <w:r>
+              <w:t/>
+            </w:r>
+          </w:p>
+        </w:tc>
+        <w:tc>
+          <w:p>
+            <w:r>
+              <w:t/>
+            </w:r>
+          </w:p>
+        </w:tc>
+        <w:tc>
+          <w:p>
+            <w:r>
+              <w:t>44818668-United States dollar</w:t>
+            </w:r>
+          </w:p>
+        </w:tc>
+      </w:tr>
+      <w:tr>
+        <w:tc>
+          <w:p>
+            <w:r>
+              <w:t>paid_copay</w:t>
+            </w:r>
+          </w:p>
+        </w:tc>
+        <w:tc>
+          <w:p>
+            <w:r>
+              <w:t/>
+            </w:r>
+          </w:p>
+        </w:tc>
+        <w:tc>
+          <w:p>
+            <w:r>
+              <w:t/>
+            </w:r>
+          </w:p>
+        </w:tc>
+        <w:tc>
+          <w:p>
+            <w:r>
+              <w:t>Null</w:t>
+            </w:r>
+          </w:p>
+        </w:tc>
+      </w:tr>
+      <w:tr>
+        <w:tc>
+          <w:p>
+            <w:r>
+              <w:t>paid_coinsurance</w:t>
+            </w:r>
+          </w:p>
+        </w:tc>
+        <w:tc>
+          <w:p>
+            <w:r>
+              <w:t>nch_bene_pta_coinsrnc_lblty_am</w:t>
+            </w:r>
+          </w:p>
+        </w:tc>
+        <w:tc>
+          <w:p>
+            <w:r>
+              <w:t/>
+            </w:r>
+          </w:p>
+        </w:tc>
+        <w:tc>
+          <w:p>
+            <w:r>
+              <w:t/>
+            </w:r>
+          </w:p>
+        </w:tc>
+      </w:tr>
+      <w:tr>
+        <w:tc>
+          <w:p>
+            <w:r>
+              <w:t>paid_toward_deductible</w:t>
+            </w:r>
+          </w:p>
+        </w:tc>
+        <w:tc>
+          <w:p>
+            <w:r>
+              <w:t>nch_bene_ip_ddctbl_amt
+nch_bene_blood_ddctbl_lblty_am</w:t>
+            </w:r>
+          </w:p>
+        </w:tc>
+        <w:tc>
+          <w:p>
+            <w:r>
+              <w:t/>
+            </w:r>
+          </w:p>
+        </w:tc>
+        <w:tc>
+          <w:p>
+            <w:r>
+              <w:t>PAID_TOWARD_DEDUCTIBLE + NCH_BENE_BLOOD_DDCTBLE_LBLTY_AM
+</w:t>
+            </w:r>
+          </w:p>
+        </w:tc>
+      </w:tr>
+      <w:tr>
+        <w:tc>
+          <w:p>
+            <w:r>
+              <w:t>paid_by_payer</w:t>
+            </w:r>
+          </w:p>
+        </w:tc>
+        <w:tc>
+          <w:p>
+            <w:r>
+              <w:t>clm_utlztn_day_cnt
+clm_pass_thru_per_diem_amt
+clm_pmt_amt</w:t>
+            </w:r>
+          </w:p>
+        </w:tc>
+        <w:tc>
+          <w:p>
+            <w:r>
+              <w:t/>
+            </w:r>
+          </w:p>
+        </w:tc>
+        <w:tc>
+          <w:p>
+            <w:r>
+              <w:t>CLM_PMT_AMT + (CLM_UTLZTN_DAY_CNT * CLM_PASS_THRU_PER_DIEM_AMT)</w:t>
+            </w:r>
+          </w:p>
+        </w:tc>
+      </w:tr>
+      <w:tr>
+        <w:tc>
+          <w:p>
+            <w:r>
+              <w:t>paid_by_coordination_benefits</w:t>
+            </w:r>
+          </w:p>
+        </w:tc>
+        <w:tc>
+          <w:p>
+            <w:r>
+              <w:t>nch_prmry_pyr_clm_pd_amt</w:t>
+            </w:r>
+          </w:p>
+        </w:tc>
+        <w:tc>
+          <w:p>
+            <w:r>
+              <w:t/>
+            </w:r>
+          </w:p>
+        </w:tc>
+        <w:tc>
+          <w:p>
+            <w:r>
+              <w:t/>
+            </w:r>
+          </w:p>
+        </w:tc>
+      </w:tr>
+      <w:tr>
+        <w:tc>
+          <w:p>
+            <w:r>
+              <w:t>total_out_of_pocket</w:t>
+            </w:r>
+          </w:p>
+        </w:tc>
+        <w:tc>
+          <w:p>
+            <w:r>
+              <w:t/>
+            </w:r>
+          </w:p>
+        </w:tc>
+        <w:tc>
+          <w:p>
+            <w:r>
+              <w:t/>
+            </w:r>
+          </w:p>
+        </w:tc>
+        <w:tc>
+          <w:p>
+            <w:r>
+              <w:t>sum of CDM tables (PAID_COINSURANCE + PAID_TOWARD_DEDUCTIBLE)</w:t>
+            </w:r>
+          </w:p>
+        </w:tc>
+      </w:tr>
+      <w:tr>
+        <w:tc>
+          <w:p>
+            <w:r>
+              <w:t>total_paid</w:t>
+            </w:r>
+          </w:p>
+        </w:tc>
+        <w:tc>
+          <w:p>
+            <w:r>
+              <w:t/>
+            </w:r>
+          </w:p>
+        </w:tc>
+        <w:tc>
+          <w:p>
+            <w:r>
+              <w:t/>
+            </w:r>
+          </w:p>
+        </w:tc>
+        <w:tc>
+          <w:p>
+            <w:r>
+              <w:t>sum of CDM tables (PAID_BY_PAYER + PAID_BY_COORDINATION_BENEFITS + TOTAL_OUT_OF_POCKET)</w:t>
+            </w:r>
+          </w:p>
+        </w:tc>
+      </w:tr>
+      <w:tr>
+        <w:tc>
+          <w:p>
+            <w:r>
+              <w:t>payer_plan_period_id</w:t>
+            </w:r>
+          </w:p>
+        </w:tc>
+        <w:tc>
+          <w:p>
+            <w:r>
+              <w:t/>
+            </w:r>
+          </w:p>
+        </w:tc>
+        <w:tc>
+          <w:p>
+            <w:r>
+              <w:t/>
+            </w:r>
+          </w:p>
+        </w:tc>
+        <w:tc>
+          <w:p>
+            <w:r>
+              <w:t>Lookup the PAYER_PLAN_PERIOD, but for INPATIENT_CLAIMS we will default to PARTA.</w:t>
+            </w:r>
+          </w:p>
+        </w:tc>
+      </w:tr>
+    </w:tbl>
+    <w:p>
+      <w:r>
+        <w:rPr>
+          <w:sz w:val="36"/>
+        </w:rPr>
+        <w:br w:type="page"/>
+        <w:t>Table name: drug_cost</w:t>
+      </w:r>
+    </w:p>
+    <w:p>
+      <w:r>
+        <w:rPr>
+          <w:sz w:val="28"/>
+        </w:rPr>
+        <w:t>Reading from prescription_drug_events</w:t>
       </w:r>
     </w:p>
     <w:p>
@@ -13259,12 +14162,12 @@
         <w:drawing>
           <wp:inline distT="0" distB="0" distL="0" distR="0">
             <wp:extent cx="5715000" cy="171450"/>
-            <wp:docPr id="19" name="Picture 19" descr="Generated"/>
+            <wp:docPr id="21" name="Picture 21" descr="Generated"/>
             <a:graphic xmlns:a="http://schemas.openxmlformats.org/drawingml/2006/main">
               <a:graphicData uri="http://schemas.openxmlformats.org/drawingml/2006/picture">
                 <pic:pic xmlns:pic="http://schemas.openxmlformats.org/drawingml/2006/picture">
                   <pic:nvPicPr>
-                    <pic:cNvPr id="19" name="Generated"/>
+                    <pic:cNvPr id="21" name="Generated"/>
                     <pic:cNvPicPr/>
                   </pic:nvPicPr>
                   <pic:blipFill>
@@ -13347,1796 +14250,6 @@
         <w:tc>
           <w:p>
             <w:r>
-              <w:t>procedure_cost_id</w:t>
-            </w:r>
-          </w:p>
-        </w:tc>
-        <w:tc>
-          <w:p>
-            <w:r>
-              <w:t/>
-            </w:r>
-          </w:p>
-        </w:tc>
-        <w:tc>
-          <w:p>
-            <w:r>
-              <w:t/>
-            </w:r>
-          </w:p>
-        </w:tc>
-        <w:tc>
-          <w:p>
-            <w:r>
-              <w:t/>
-            </w:r>
-          </w:p>
-        </w:tc>
-      </w:tr>
-      <w:tr>
-        <w:tc>
-          <w:p>
-            <w:r>
-              <w:t>procedure_occurrence_id</w:t>
-            </w:r>
-          </w:p>
-        </w:tc>
-        <w:tc>
-          <w:p>
-            <w:r>
-              <w:t/>
-            </w:r>
-          </w:p>
-        </w:tc>
-        <w:tc>
-          <w:p>
-            <w:r>
-              <w:t/>
-            </w:r>
-          </w:p>
-        </w:tc>
-        <w:tc>
-          <w:p>
-            <w:r>
-              <w:t/>
-            </w:r>
-          </w:p>
-        </w:tc>
-      </w:tr>
-      <w:tr>
-        <w:tc>
-          <w:p>
-            <w:r>
-              <w:t>currency_concept_id</w:t>
-            </w:r>
-          </w:p>
-        </w:tc>
-        <w:tc>
-          <w:p>
-            <w:r>
-              <w:t/>
-            </w:r>
-          </w:p>
-        </w:tc>
-        <w:tc>
-          <w:p>
-            <w:r>
-              <w:t/>
-            </w:r>
-          </w:p>
-        </w:tc>
-        <w:tc>
-          <w:p>
-            <w:r>
-              <w:t/>
-            </w:r>
-          </w:p>
-        </w:tc>
-      </w:tr>
-      <w:tr>
-        <w:tc>
-          <w:p>
-            <w:r>
-              <w:t>paid_copay</w:t>
-            </w:r>
-          </w:p>
-        </w:tc>
-        <w:tc>
-          <w:p>
-            <w:r>
-              <w:t/>
-            </w:r>
-          </w:p>
-        </w:tc>
-        <w:tc>
-          <w:p>
-            <w:r>
-              <w:t/>
-            </w:r>
-          </w:p>
-        </w:tc>
-        <w:tc>
-          <w:p>
-            <w:r>
-              <w:t/>
-            </w:r>
-          </w:p>
-        </w:tc>
-      </w:tr>
-      <w:tr>
-        <w:tc>
-          <w:p>
-            <w:r>
-              <w:t>paid_coinsurance</w:t>
-            </w:r>
-          </w:p>
-        </w:tc>
-        <w:tc>
-          <w:p>
-            <w:r>
-              <w:t/>
-            </w:r>
-          </w:p>
-        </w:tc>
-        <w:tc>
-          <w:p>
-            <w:r>
-              <w:t/>
-            </w:r>
-          </w:p>
-        </w:tc>
-        <w:tc>
-          <w:p>
-            <w:r>
-              <w:t/>
-            </w:r>
-          </w:p>
-        </w:tc>
-      </w:tr>
-      <w:tr>
-        <w:tc>
-          <w:p>
-            <w:r>
-              <w:t>paid_toward_deductible</w:t>
-            </w:r>
-          </w:p>
-        </w:tc>
-        <w:tc>
-          <w:p>
-            <w:r>
-              <w:t/>
-            </w:r>
-          </w:p>
-        </w:tc>
-        <w:tc>
-          <w:p>
-            <w:r>
-              <w:t/>
-            </w:r>
-          </w:p>
-        </w:tc>
-        <w:tc>
-          <w:p>
-            <w:r>
-              <w:t/>
-            </w:r>
-          </w:p>
-        </w:tc>
-      </w:tr>
-      <w:tr>
-        <w:tc>
-          <w:p>
-            <w:r>
-              <w:t>paid_by_payer</w:t>
-            </w:r>
-          </w:p>
-        </w:tc>
-        <w:tc>
-          <w:p>
-            <w:r>
-              <w:t/>
-            </w:r>
-          </w:p>
-        </w:tc>
-        <w:tc>
-          <w:p>
-            <w:r>
-              <w:t/>
-            </w:r>
-          </w:p>
-        </w:tc>
-        <w:tc>
-          <w:p>
-            <w:r>
-              <w:t/>
-            </w:r>
-          </w:p>
-        </w:tc>
-      </w:tr>
-      <w:tr>
-        <w:tc>
-          <w:p>
-            <w:r>
-              <w:t>paid_by_coordination_benefits</w:t>
-            </w:r>
-          </w:p>
-        </w:tc>
-        <w:tc>
-          <w:p>
-            <w:r>
-              <w:t/>
-            </w:r>
-          </w:p>
-        </w:tc>
-        <w:tc>
-          <w:p>
-            <w:r>
-              <w:t/>
-            </w:r>
-          </w:p>
-        </w:tc>
-        <w:tc>
-          <w:p>
-            <w:r>
-              <w:t/>
-            </w:r>
-          </w:p>
-        </w:tc>
-      </w:tr>
-      <w:tr>
-        <w:tc>
-          <w:p>
-            <w:r>
-              <w:t>total_out_of_pocket</w:t>
-            </w:r>
-          </w:p>
-        </w:tc>
-        <w:tc>
-          <w:p>
-            <w:r>
-              <w:t/>
-            </w:r>
-          </w:p>
-        </w:tc>
-        <w:tc>
-          <w:p>
-            <w:r>
-              <w:t/>
-            </w:r>
-          </w:p>
-        </w:tc>
-        <w:tc>
-          <w:p>
-            <w:r>
-              <w:t/>
-            </w:r>
-          </w:p>
-        </w:tc>
-      </w:tr>
-      <w:tr>
-        <w:tc>
-          <w:p>
-            <w:r>
-              <w:t>total_paid</w:t>
-            </w:r>
-          </w:p>
-        </w:tc>
-        <w:tc>
-          <w:p>
-            <w:r>
-              <w:t/>
-            </w:r>
-          </w:p>
-        </w:tc>
-        <w:tc>
-          <w:p>
-            <w:r>
-              <w:t/>
-            </w:r>
-          </w:p>
-        </w:tc>
-        <w:tc>
-          <w:p>
-            <w:r>
-              <w:t/>
-            </w:r>
-          </w:p>
-        </w:tc>
-      </w:tr>
-      <w:tr>
-        <w:tc>
-          <w:p>
-            <w:r>
-              <w:t>revenue_code_concept_id</w:t>
-            </w:r>
-          </w:p>
-        </w:tc>
-        <w:tc>
-          <w:p>
-            <w:r>
-              <w:t/>
-            </w:r>
-          </w:p>
-        </w:tc>
-        <w:tc>
-          <w:p>
-            <w:r>
-              <w:t/>
-            </w:r>
-          </w:p>
-        </w:tc>
-        <w:tc>
-          <w:p>
-            <w:r>
-              <w:t/>
-            </w:r>
-          </w:p>
-        </w:tc>
-      </w:tr>
-      <w:tr>
-        <w:tc>
-          <w:p>
-            <w:r>
-              <w:t>payer_plan_period_id</w:t>
-            </w:r>
-          </w:p>
-        </w:tc>
-        <w:tc>
-          <w:p>
-            <w:r>
-              <w:t/>
-            </w:r>
-          </w:p>
-        </w:tc>
-        <w:tc>
-          <w:p>
-            <w:r>
-              <w:t/>
-            </w:r>
-          </w:p>
-        </w:tc>
-        <w:tc>
-          <w:p>
-            <w:r>
-              <w:t/>
-            </w:r>
-          </w:p>
-        </w:tc>
-      </w:tr>
-      <w:tr>
-        <w:tc>
-          <w:p>
-            <w:r>
-              <w:t>revenue_code_source_value</w:t>
-            </w:r>
-          </w:p>
-        </w:tc>
-        <w:tc>
-          <w:p>
-            <w:r>
-              <w:t/>
-            </w:r>
-          </w:p>
-        </w:tc>
-        <w:tc>
-          <w:p>
-            <w:r>
-              <w:t/>
-            </w:r>
-          </w:p>
-        </w:tc>
-        <w:tc>
-          <w:p>
-            <w:r>
-              <w:t/>
-            </w:r>
-          </w:p>
-        </w:tc>
-      </w:tr>
-    </w:tbl>
-    <w:p>
-      <w:r>
-        <w:rPr>
-          <w:sz w:val="36"/>
-        </w:rPr>
-        <w:br w:type="page"/>
-        <w:t>Table name: visit_cost</w:t>
-      </w:r>
-    </w:p>
-    <w:p>
-      <w:r>
-        <w:rPr>
-          <w:sz w:val="28"/>
-        </w:rPr>
-        <w:t>Reading from carrier_claims</w:t>
-      </w:r>
-    </w:p>
-    <w:p>
-      <w:r>
-        <w:drawing>
-          <wp:inline distT="0" distB="0" distL="0" distR="0">
-            <wp:extent cx="5715000" cy="171450"/>
-            <wp:docPr id="19" name="Picture 19" descr="Generated"/>
-            <a:graphic xmlns:a="http://schemas.openxmlformats.org/drawingml/2006/main">
-              <a:graphicData uri="http://schemas.openxmlformats.org/drawingml/2006/picture">
-                <pic:pic xmlns:pic="http://schemas.openxmlformats.org/drawingml/2006/picture">
-                  <pic:nvPicPr>
-                    <pic:cNvPr id="19" name="Generated"/>
-                    <pic:cNvPicPr/>
-                  </pic:nvPicPr>
-                  <pic:blipFill>
-                    <a:blip xmlns:r="http://schemas.openxmlformats.org/officeDocument/2006/relationships" r:embed="rId15"/>
-                    <a:stretch>
-                      <a:fillRect/>
-                    </a:stretch>
-                  </pic:blipFill>
-                  <pic:spPr>
-                    <a:xfrm>
-                      <a:off x="0" y="0"/>
-                      <a:ext cx="5715000" cy="171450"/>
-                    </a:xfrm>
-                    <a:prstGeom prst="rect">
-                      <a:avLst/>
-                    </a:prstGeom>
-                  </pic:spPr>
-                </pic:pic>
-              </a:graphicData>
-            </a:graphic>
-          </wp:inline>
-        </w:drawing>
-      </w:r>
-    </w:p>
-    <w:tbl>
-      <w:tblPr>
-        <w:tblW w:w="0" w:type="auto"/>
-        <w:tblBorders>
-          <w:top w:val="single"/>
-          <w:left w:val="single"/>
-          <w:bottom w:val="single"/>
-          <w:right w:val="single"/>
-          <w:insideH w:val="single"/>
-          <w:insideV w:val="single"/>
-        </w:tblBorders>
-      </w:tblPr>
-      <w:tr>
-        <w:tc>
-          <w:tcPr>
-            <w:shd w:color="auto" w:val="clear" w:fill="AAAAFF"/>
-          </w:tcPr>
-          <w:p>
-            <w:r>
-              <w:t>Destination Field</w:t>
-            </w:r>
-          </w:p>
-        </w:tc>
-        <w:tc>
-          <w:tcPr>
-            <w:shd w:color="auto" w:val="clear" w:fill="AAAAFF"/>
-          </w:tcPr>
-          <w:p>
-            <w:r>
-              <w:t>Source Field</w:t>
-            </w:r>
-          </w:p>
-        </w:tc>
-        <w:tc>
-          <w:tcPr>
-            <w:shd w:color="auto" w:val="clear" w:fill="AAAAFF"/>
-          </w:tcPr>
-          <w:p>
-            <w:r>
-              <w:t>Logic</w:t>
-            </w:r>
-          </w:p>
-        </w:tc>
-        <w:tc>
-          <w:tcPr>
-            <w:shd w:color="auto" w:val="clear" w:fill="AAAAFF"/>
-          </w:tcPr>
-          <w:p>
-            <w:r>
-              <w:t>Comment</w:t>
-            </w:r>
-          </w:p>
-        </w:tc>
-      </w:tr>
-      <w:tr>
-        <w:tc>
-          <w:p>
-            <w:r>
-              <w:t>visit_cost_id</w:t>
-            </w:r>
-          </w:p>
-        </w:tc>
-        <w:tc>
-          <w:p>
-            <w:r>
-              <w:t/>
-            </w:r>
-          </w:p>
-        </w:tc>
-        <w:tc>
-          <w:p>
-            <w:r>
-              <w:t/>
-            </w:r>
-          </w:p>
-        </w:tc>
-        <w:tc>
-          <w:p>
-            <w:r>
-              <w:t/>
-            </w:r>
-          </w:p>
-        </w:tc>
-      </w:tr>
-      <w:tr>
-        <w:tc>
-          <w:p>
-            <w:r>
-              <w:t>visit_occurrence_id</w:t>
-            </w:r>
-          </w:p>
-        </w:tc>
-        <w:tc>
-          <w:p>
-            <w:r>
-              <w:t/>
-            </w:r>
-          </w:p>
-        </w:tc>
-        <w:tc>
-          <w:p>
-            <w:r>
-              <w:t/>
-            </w:r>
-          </w:p>
-        </w:tc>
-        <w:tc>
-          <w:p>
-            <w:r>
-              <w:t/>
-            </w:r>
-          </w:p>
-        </w:tc>
-      </w:tr>
-      <w:tr>
-        <w:tc>
-          <w:p>
-            <w:r>
-              <w:t>currency_concept_id</w:t>
-            </w:r>
-          </w:p>
-        </w:tc>
-        <w:tc>
-          <w:p>
-            <w:r>
-              <w:t/>
-            </w:r>
-          </w:p>
-        </w:tc>
-        <w:tc>
-          <w:p>
-            <w:r>
-              <w:t/>
-            </w:r>
-          </w:p>
-        </w:tc>
-        <w:tc>
-          <w:p>
-            <w:r>
-              <w:t/>
-            </w:r>
-          </w:p>
-        </w:tc>
-      </w:tr>
-      <w:tr>
-        <w:tc>
-          <w:p>
-            <w:r>
-              <w:t>paid_copay</w:t>
-            </w:r>
-          </w:p>
-        </w:tc>
-        <w:tc>
-          <w:p>
-            <w:r>
-              <w:t/>
-            </w:r>
-          </w:p>
-        </w:tc>
-        <w:tc>
-          <w:p>
-            <w:r>
-              <w:t/>
-            </w:r>
-          </w:p>
-        </w:tc>
-        <w:tc>
-          <w:p>
-            <w:r>
-              <w:t/>
-            </w:r>
-          </w:p>
-        </w:tc>
-      </w:tr>
-      <w:tr>
-        <w:tc>
-          <w:p>
-            <w:r>
-              <w:t>paid_coinsurance</w:t>
-            </w:r>
-          </w:p>
-        </w:tc>
-        <w:tc>
-          <w:p>
-            <w:r>
-              <w:t/>
-            </w:r>
-          </w:p>
-        </w:tc>
-        <w:tc>
-          <w:p>
-            <w:r>
-              <w:t/>
-            </w:r>
-          </w:p>
-        </w:tc>
-        <w:tc>
-          <w:p>
-            <w:r>
-              <w:t/>
-            </w:r>
-          </w:p>
-        </w:tc>
-      </w:tr>
-      <w:tr>
-        <w:tc>
-          <w:p>
-            <w:r>
-              <w:t>paid_toward_deductible</w:t>
-            </w:r>
-          </w:p>
-        </w:tc>
-        <w:tc>
-          <w:p>
-            <w:r>
-              <w:t/>
-            </w:r>
-          </w:p>
-        </w:tc>
-        <w:tc>
-          <w:p>
-            <w:r>
-              <w:t/>
-            </w:r>
-          </w:p>
-        </w:tc>
-        <w:tc>
-          <w:p>
-            <w:r>
-              <w:t/>
-            </w:r>
-          </w:p>
-        </w:tc>
-      </w:tr>
-      <w:tr>
-        <w:tc>
-          <w:p>
-            <w:r>
-              <w:t>paid_by_payer</w:t>
-            </w:r>
-          </w:p>
-        </w:tc>
-        <w:tc>
-          <w:p>
-            <w:r>
-              <w:t/>
-            </w:r>
-          </w:p>
-        </w:tc>
-        <w:tc>
-          <w:p>
-            <w:r>
-              <w:t/>
-            </w:r>
-          </w:p>
-        </w:tc>
-        <w:tc>
-          <w:p>
-            <w:r>
-              <w:t/>
-            </w:r>
-          </w:p>
-        </w:tc>
-      </w:tr>
-      <w:tr>
-        <w:tc>
-          <w:p>
-            <w:r>
-              <w:t>paid_by_coordination_benefits</w:t>
-            </w:r>
-          </w:p>
-        </w:tc>
-        <w:tc>
-          <w:p>
-            <w:r>
-              <w:t/>
-            </w:r>
-          </w:p>
-        </w:tc>
-        <w:tc>
-          <w:p>
-            <w:r>
-              <w:t/>
-            </w:r>
-          </w:p>
-        </w:tc>
-        <w:tc>
-          <w:p>
-            <w:r>
-              <w:t/>
-            </w:r>
-          </w:p>
-        </w:tc>
-      </w:tr>
-      <w:tr>
-        <w:tc>
-          <w:p>
-            <w:r>
-              <w:t>total_out_of_pocket</w:t>
-            </w:r>
-          </w:p>
-        </w:tc>
-        <w:tc>
-          <w:p>
-            <w:r>
-              <w:t/>
-            </w:r>
-          </w:p>
-        </w:tc>
-        <w:tc>
-          <w:p>
-            <w:r>
-              <w:t/>
-            </w:r>
-          </w:p>
-        </w:tc>
-        <w:tc>
-          <w:p>
-            <w:r>
-              <w:t/>
-            </w:r>
-          </w:p>
-        </w:tc>
-      </w:tr>
-      <w:tr>
-        <w:tc>
-          <w:p>
-            <w:r>
-              <w:t>total_paid</w:t>
-            </w:r>
-          </w:p>
-        </w:tc>
-        <w:tc>
-          <w:p>
-            <w:r>
-              <w:t/>
-            </w:r>
-          </w:p>
-        </w:tc>
-        <w:tc>
-          <w:p>
-            <w:r>
-              <w:t/>
-            </w:r>
-          </w:p>
-        </w:tc>
-        <w:tc>
-          <w:p>
-            <w:r>
-              <w:t/>
-            </w:r>
-          </w:p>
-        </w:tc>
-      </w:tr>
-      <w:tr>
-        <w:tc>
-          <w:p>
-            <w:r>
-              <w:t>payer_plan_period_id</w:t>
-            </w:r>
-          </w:p>
-        </w:tc>
-        <w:tc>
-          <w:p>
-            <w:r>
-              <w:t/>
-            </w:r>
-          </w:p>
-        </w:tc>
-        <w:tc>
-          <w:p>
-            <w:r>
-              <w:t/>
-            </w:r>
-          </w:p>
-        </w:tc>
-        <w:tc>
-          <w:p>
-            <w:r>
-              <w:t/>
-            </w:r>
-          </w:p>
-        </w:tc>
-      </w:tr>
-    </w:tbl>
-    <w:p>
-      <w:r>
-        <w:rPr>
-          <w:sz w:val="28"/>
-        </w:rPr>
-        <w:t>Reading from outpatient_claims</w:t>
-      </w:r>
-    </w:p>
-    <w:p>
-      <w:r>
-        <w:drawing>
-          <wp:inline distT="0" distB="0" distL="0" distR="0">
-            <wp:extent cx="5715000" cy="171450"/>
-            <wp:docPr id="19" name="Picture 19" descr="Generated"/>
-            <a:graphic xmlns:a="http://schemas.openxmlformats.org/drawingml/2006/main">
-              <a:graphicData uri="http://schemas.openxmlformats.org/drawingml/2006/picture">
-                <pic:pic xmlns:pic="http://schemas.openxmlformats.org/drawingml/2006/picture">
-                  <pic:nvPicPr>
-                    <pic:cNvPr id="19" name="Generated"/>
-                    <pic:cNvPicPr/>
-                  </pic:nvPicPr>
-                  <pic:blipFill>
-                    <a:blip xmlns:r="http://schemas.openxmlformats.org/officeDocument/2006/relationships" r:embed="rId15"/>
-                    <a:stretch>
-                      <a:fillRect/>
-                    </a:stretch>
-                  </pic:blipFill>
-                  <pic:spPr>
-                    <a:xfrm>
-                      <a:off x="0" y="0"/>
-                      <a:ext cx="5715000" cy="171450"/>
-                    </a:xfrm>
-                    <a:prstGeom prst="rect">
-                      <a:avLst/>
-                    </a:prstGeom>
-                  </pic:spPr>
-                </pic:pic>
-              </a:graphicData>
-            </a:graphic>
-          </wp:inline>
-        </w:drawing>
-      </w:r>
-    </w:p>
-    <w:tbl>
-      <w:tblPr>
-        <w:tblW w:w="0" w:type="auto"/>
-        <w:tblBorders>
-          <w:top w:val="single"/>
-          <w:left w:val="single"/>
-          <w:bottom w:val="single"/>
-          <w:right w:val="single"/>
-          <w:insideH w:val="single"/>
-          <w:insideV w:val="single"/>
-        </w:tblBorders>
-      </w:tblPr>
-      <w:tr>
-        <w:tc>
-          <w:tcPr>
-            <w:shd w:color="auto" w:val="clear" w:fill="AAAAFF"/>
-          </w:tcPr>
-          <w:p>
-            <w:r>
-              <w:t>Destination Field</w:t>
-            </w:r>
-          </w:p>
-        </w:tc>
-        <w:tc>
-          <w:tcPr>
-            <w:shd w:color="auto" w:val="clear" w:fill="AAAAFF"/>
-          </w:tcPr>
-          <w:p>
-            <w:r>
-              <w:t>Source Field</w:t>
-            </w:r>
-          </w:p>
-        </w:tc>
-        <w:tc>
-          <w:tcPr>
-            <w:shd w:color="auto" w:val="clear" w:fill="AAAAFF"/>
-          </w:tcPr>
-          <w:p>
-            <w:r>
-              <w:t>Logic</w:t>
-            </w:r>
-          </w:p>
-        </w:tc>
-        <w:tc>
-          <w:tcPr>
-            <w:shd w:color="auto" w:val="clear" w:fill="AAAAFF"/>
-          </w:tcPr>
-          <w:p>
-            <w:r>
-              <w:t>Comment</w:t>
-            </w:r>
-          </w:p>
-        </w:tc>
-      </w:tr>
-      <w:tr>
-        <w:tc>
-          <w:p>
-            <w:r>
-              <w:t>visit_cost_id</w:t>
-            </w:r>
-          </w:p>
-        </w:tc>
-        <w:tc>
-          <w:p>
-            <w:r>
-              <w:t/>
-            </w:r>
-          </w:p>
-        </w:tc>
-        <w:tc>
-          <w:p>
-            <w:r>
-              <w:t/>
-            </w:r>
-          </w:p>
-        </w:tc>
-        <w:tc>
-          <w:p>
-            <w:r>
-              <w:t/>
-            </w:r>
-          </w:p>
-        </w:tc>
-      </w:tr>
-      <w:tr>
-        <w:tc>
-          <w:p>
-            <w:r>
-              <w:t>visit_occurrence_id</w:t>
-            </w:r>
-          </w:p>
-        </w:tc>
-        <w:tc>
-          <w:p>
-            <w:r>
-              <w:t/>
-            </w:r>
-          </w:p>
-        </w:tc>
-        <w:tc>
-          <w:p>
-            <w:r>
-              <w:t/>
-            </w:r>
-          </w:p>
-        </w:tc>
-        <w:tc>
-          <w:p>
-            <w:r>
-              <w:t/>
-            </w:r>
-          </w:p>
-        </w:tc>
-      </w:tr>
-      <w:tr>
-        <w:tc>
-          <w:p>
-            <w:r>
-              <w:t>currency_concept_id</w:t>
-            </w:r>
-          </w:p>
-        </w:tc>
-        <w:tc>
-          <w:p>
-            <w:r>
-              <w:t/>
-            </w:r>
-          </w:p>
-        </w:tc>
-        <w:tc>
-          <w:p>
-            <w:r>
-              <w:t/>
-            </w:r>
-          </w:p>
-        </w:tc>
-        <w:tc>
-          <w:p>
-            <w:r>
-              <w:t/>
-            </w:r>
-          </w:p>
-        </w:tc>
-      </w:tr>
-      <w:tr>
-        <w:tc>
-          <w:p>
-            <w:r>
-              <w:t>paid_copay</w:t>
-            </w:r>
-          </w:p>
-        </w:tc>
-        <w:tc>
-          <w:p>
-            <w:r>
-              <w:t/>
-            </w:r>
-          </w:p>
-        </w:tc>
-        <w:tc>
-          <w:p>
-            <w:r>
-              <w:t/>
-            </w:r>
-          </w:p>
-        </w:tc>
-        <w:tc>
-          <w:p>
-            <w:r>
-              <w:t/>
-            </w:r>
-          </w:p>
-        </w:tc>
-      </w:tr>
-      <w:tr>
-        <w:tc>
-          <w:p>
-            <w:r>
-              <w:t>paid_coinsurance</w:t>
-            </w:r>
-          </w:p>
-        </w:tc>
-        <w:tc>
-          <w:p>
-            <w:r>
-              <w:t/>
-            </w:r>
-          </w:p>
-        </w:tc>
-        <w:tc>
-          <w:p>
-            <w:r>
-              <w:t/>
-            </w:r>
-          </w:p>
-        </w:tc>
-        <w:tc>
-          <w:p>
-            <w:r>
-              <w:t/>
-            </w:r>
-          </w:p>
-        </w:tc>
-      </w:tr>
-      <w:tr>
-        <w:tc>
-          <w:p>
-            <w:r>
-              <w:t>paid_toward_deductible</w:t>
-            </w:r>
-          </w:p>
-        </w:tc>
-        <w:tc>
-          <w:p>
-            <w:r>
-              <w:t/>
-            </w:r>
-          </w:p>
-        </w:tc>
-        <w:tc>
-          <w:p>
-            <w:r>
-              <w:t/>
-            </w:r>
-          </w:p>
-        </w:tc>
-        <w:tc>
-          <w:p>
-            <w:r>
-              <w:t/>
-            </w:r>
-          </w:p>
-        </w:tc>
-      </w:tr>
-      <w:tr>
-        <w:tc>
-          <w:p>
-            <w:r>
-              <w:t>paid_by_payer</w:t>
-            </w:r>
-          </w:p>
-        </w:tc>
-        <w:tc>
-          <w:p>
-            <w:r>
-              <w:t/>
-            </w:r>
-          </w:p>
-        </w:tc>
-        <w:tc>
-          <w:p>
-            <w:r>
-              <w:t/>
-            </w:r>
-          </w:p>
-        </w:tc>
-        <w:tc>
-          <w:p>
-            <w:r>
-              <w:t/>
-            </w:r>
-          </w:p>
-        </w:tc>
-      </w:tr>
-      <w:tr>
-        <w:tc>
-          <w:p>
-            <w:r>
-              <w:t>paid_by_coordination_benefits</w:t>
-            </w:r>
-          </w:p>
-        </w:tc>
-        <w:tc>
-          <w:p>
-            <w:r>
-              <w:t/>
-            </w:r>
-          </w:p>
-        </w:tc>
-        <w:tc>
-          <w:p>
-            <w:r>
-              <w:t/>
-            </w:r>
-          </w:p>
-        </w:tc>
-        <w:tc>
-          <w:p>
-            <w:r>
-              <w:t/>
-            </w:r>
-          </w:p>
-        </w:tc>
-      </w:tr>
-      <w:tr>
-        <w:tc>
-          <w:p>
-            <w:r>
-              <w:t>total_out_of_pocket</w:t>
-            </w:r>
-          </w:p>
-        </w:tc>
-        <w:tc>
-          <w:p>
-            <w:r>
-              <w:t/>
-            </w:r>
-          </w:p>
-        </w:tc>
-        <w:tc>
-          <w:p>
-            <w:r>
-              <w:t/>
-            </w:r>
-          </w:p>
-        </w:tc>
-        <w:tc>
-          <w:p>
-            <w:r>
-              <w:t/>
-            </w:r>
-          </w:p>
-        </w:tc>
-      </w:tr>
-      <w:tr>
-        <w:tc>
-          <w:p>
-            <w:r>
-              <w:t>total_paid</w:t>
-            </w:r>
-          </w:p>
-        </w:tc>
-        <w:tc>
-          <w:p>
-            <w:r>
-              <w:t/>
-            </w:r>
-          </w:p>
-        </w:tc>
-        <w:tc>
-          <w:p>
-            <w:r>
-              <w:t/>
-            </w:r>
-          </w:p>
-        </w:tc>
-        <w:tc>
-          <w:p>
-            <w:r>
-              <w:t/>
-            </w:r>
-          </w:p>
-        </w:tc>
-      </w:tr>
-      <w:tr>
-        <w:tc>
-          <w:p>
-            <w:r>
-              <w:t>payer_plan_period_id</w:t>
-            </w:r>
-          </w:p>
-        </w:tc>
-        <w:tc>
-          <w:p>
-            <w:r>
-              <w:t/>
-            </w:r>
-          </w:p>
-        </w:tc>
-        <w:tc>
-          <w:p>
-            <w:r>
-              <w:t/>
-            </w:r>
-          </w:p>
-        </w:tc>
-        <w:tc>
-          <w:p>
-            <w:r>
-              <w:t/>
-            </w:r>
-          </w:p>
-        </w:tc>
-      </w:tr>
-    </w:tbl>
-    <w:p>
-      <w:r>
-        <w:rPr>
-          <w:sz w:val="28"/>
-        </w:rPr>
-        <w:t>Reading from inpatient_claims</w:t>
-      </w:r>
-    </w:p>
-    <w:p>
-      <w:r>
-        <w:drawing>
-          <wp:inline distT="0" distB="0" distL="0" distR="0">
-            <wp:extent cx="5715000" cy="171450"/>
-            <wp:docPr id="19" name="Picture 19" descr="Generated"/>
-            <a:graphic xmlns:a="http://schemas.openxmlformats.org/drawingml/2006/main">
-              <a:graphicData uri="http://schemas.openxmlformats.org/drawingml/2006/picture">
-                <pic:pic xmlns:pic="http://schemas.openxmlformats.org/drawingml/2006/picture">
-                  <pic:nvPicPr>
-                    <pic:cNvPr id="19" name="Generated"/>
-                    <pic:cNvPicPr/>
-                  </pic:nvPicPr>
-                  <pic:blipFill>
-                    <a:blip xmlns:r="http://schemas.openxmlformats.org/officeDocument/2006/relationships" r:embed="rId15"/>
-                    <a:stretch>
-                      <a:fillRect/>
-                    </a:stretch>
-                  </pic:blipFill>
-                  <pic:spPr>
-                    <a:xfrm>
-                      <a:off x="0" y="0"/>
-                      <a:ext cx="5715000" cy="171450"/>
-                    </a:xfrm>
-                    <a:prstGeom prst="rect">
-                      <a:avLst/>
-                    </a:prstGeom>
-                  </pic:spPr>
-                </pic:pic>
-              </a:graphicData>
-            </a:graphic>
-          </wp:inline>
-        </w:drawing>
-      </w:r>
-    </w:p>
-    <w:tbl>
-      <w:tblPr>
-        <w:tblW w:w="0" w:type="auto"/>
-        <w:tblBorders>
-          <w:top w:val="single"/>
-          <w:left w:val="single"/>
-          <w:bottom w:val="single"/>
-          <w:right w:val="single"/>
-          <w:insideH w:val="single"/>
-          <w:insideV w:val="single"/>
-        </w:tblBorders>
-      </w:tblPr>
-      <w:tr>
-        <w:tc>
-          <w:tcPr>
-            <w:shd w:color="auto" w:val="clear" w:fill="AAAAFF"/>
-          </w:tcPr>
-          <w:p>
-            <w:r>
-              <w:t>Destination Field</w:t>
-            </w:r>
-          </w:p>
-        </w:tc>
-        <w:tc>
-          <w:tcPr>
-            <w:shd w:color="auto" w:val="clear" w:fill="AAAAFF"/>
-          </w:tcPr>
-          <w:p>
-            <w:r>
-              <w:t>Source Field</w:t>
-            </w:r>
-          </w:p>
-        </w:tc>
-        <w:tc>
-          <w:tcPr>
-            <w:shd w:color="auto" w:val="clear" w:fill="AAAAFF"/>
-          </w:tcPr>
-          <w:p>
-            <w:r>
-              <w:t>Logic</w:t>
-            </w:r>
-          </w:p>
-        </w:tc>
-        <w:tc>
-          <w:tcPr>
-            <w:shd w:color="auto" w:val="clear" w:fill="AAAAFF"/>
-          </w:tcPr>
-          <w:p>
-            <w:r>
-              <w:t>Comment</w:t>
-            </w:r>
-          </w:p>
-        </w:tc>
-      </w:tr>
-      <w:tr>
-        <w:tc>
-          <w:p>
-            <w:r>
-              <w:t>visit_cost_id</w:t>
-            </w:r>
-          </w:p>
-        </w:tc>
-        <w:tc>
-          <w:p>
-            <w:r>
-              <w:t/>
-            </w:r>
-          </w:p>
-        </w:tc>
-        <w:tc>
-          <w:p>
-            <w:r>
-              <w:t/>
-            </w:r>
-          </w:p>
-        </w:tc>
-        <w:tc>
-          <w:p>
-            <w:r>
-              <w:t/>
-            </w:r>
-          </w:p>
-        </w:tc>
-      </w:tr>
-      <w:tr>
-        <w:tc>
-          <w:p>
-            <w:r>
-              <w:t>visit_occurrence_id</w:t>
-            </w:r>
-          </w:p>
-        </w:tc>
-        <w:tc>
-          <w:p>
-            <w:r>
-              <w:t/>
-            </w:r>
-          </w:p>
-        </w:tc>
-        <w:tc>
-          <w:p>
-            <w:r>
-              <w:t/>
-            </w:r>
-          </w:p>
-        </w:tc>
-        <w:tc>
-          <w:p>
-            <w:r>
-              <w:t/>
-            </w:r>
-          </w:p>
-        </w:tc>
-      </w:tr>
-      <w:tr>
-        <w:tc>
-          <w:p>
-            <w:r>
-              <w:t>currency_concept_id</w:t>
-            </w:r>
-          </w:p>
-        </w:tc>
-        <w:tc>
-          <w:p>
-            <w:r>
-              <w:t/>
-            </w:r>
-          </w:p>
-        </w:tc>
-        <w:tc>
-          <w:p>
-            <w:r>
-              <w:t/>
-            </w:r>
-          </w:p>
-        </w:tc>
-        <w:tc>
-          <w:p>
-            <w:r>
-              <w:t/>
-            </w:r>
-          </w:p>
-        </w:tc>
-      </w:tr>
-      <w:tr>
-        <w:tc>
-          <w:p>
-            <w:r>
-              <w:t>paid_copay</w:t>
-            </w:r>
-          </w:p>
-        </w:tc>
-        <w:tc>
-          <w:p>
-            <w:r>
-              <w:t/>
-            </w:r>
-          </w:p>
-        </w:tc>
-        <w:tc>
-          <w:p>
-            <w:r>
-              <w:t/>
-            </w:r>
-          </w:p>
-        </w:tc>
-        <w:tc>
-          <w:p>
-            <w:r>
-              <w:t/>
-            </w:r>
-          </w:p>
-        </w:tc>
-      </w:tr>
-      <w:tr>
-        <w:tc>
-          <w:p>
-            <w:r>
-              <w:t>paid_coinsurance</w:t>
-            </w:r>
-          </w:p>
-        </w:tc>
-        <w:tc>
-          <w:p>
-            <w:r>
-              <w:t/>
-            </w:r>
-          </w:p>
-        </w:tc>
-        <w:tc>
-          <w:p>
-            <w:r>
-              <w:t/>
-            </w:r>
-          </w:p>
-        </w:tc>
-        <w:tc>
-          <w:p>
-            <w:r>
-              <w:t/>
-            </w:r>
-          </w:p>
-        </w:tc>
-      </w:tr>
-      <w:tr>
-        <w:tc>
-          <w:p>
-            <w:r>
-              <w:t>paid_toward_deductible</w:t>
-            </w:r>
-          </w:p>
-        </w:tc>
-        <w:tc>
-          <w:p>
-            <w:r>
-              <w:t/>
-            </w:r>
-          </w:p>
-        </w:tc>
-        <w:tc>
-          <w:p>
-            <w:r>
-              <w:t/>
-            </w:r>
-          </w:p>
-        </w:tc>
-        <w:tc>
-          <w:p>
-            <w:r>
-              <w:t/>
-            </w:r>
-          </w:p>
-        </w:tc>
-      </w:tr>
-      <w:tr>
-        <w:tc>
-          <w:p>
-            <w:r>
-              <w:t>paid_by_payer</w:t>
-            </w:r>
-          </w:p>
-        </w:tc>
-        <w:tc>
-          <w:p>
-            <w:r>
-              <w:t/>
-            </w:r>
-          </w:p>
-        </w:tc>
-        <w:tc>
-          <w:p>
-            <w:r>
-              <w:t/>
-            </w:r>
-          </w:p>
-        </w:tc>
-        <w:tc>
-          <w:p>
-            <w:r>
-              <w:t/>
-            </w:r>
-          </w:p>
-        </w:tc>
-      </w:tr>
-      <w:tr>
-        <w:tc>
-          <w:p>
-            <w:r>
-              <w:t>paid_by_coordination_benefits</w:t>
-            </w:r>
-          </w:p>
-        </w:tc>
-        <w:tc>
-          <w:p>
-            <w:r>
-              <w:t/>
-            </w:r>
-          </w:p>
-        </w:tc>
-        <w:tc>
-          <w:p>
-            <w:r>
-              <w:t/>
-            </w:r>
-          </w:p>
-        </w:tc>
-        <w:tc>
-          <w:p>
-            <w:r>
-              <w:t/>
-            </w:r>
-          </w:p>
-        </w:tc>
-      </w:tr>
-      <w:tr>
-        <w:tc>
-          <w:p>
-            <w:r>
-              <w:t>total_out_of_pocket</w:t>
-            </w:r>
-          </w:p>
-        </w:tc>
-        <w:tc>
-          <w:p>
-            <w:r>
-              <w:t/>
-            </w:r>
-          </w:p>
-        </w:tc>
-        <w:tc>
-          <w:p>
-            <w:r>
-              <w:t/>
-            </w:r>
-          </w:p>
-        </w:tc>
-        <w:tc>
-          <w:p>
-            <w:r>
-              <w:t/>
-            </w:r>
-          </w:p>
-        </w:tc>
-      </w:tr>
-      <w:tr>
-        <w:tc>
-          <w:p>
-            <w:r>
-              <w:t>total_paid</w:t>
-            </w:r>
-          </w:p>
-        </w:tc>
-        <w:tc>
-          <w:p>
-            <w:r>
-              <w:t/>
-            </w:r>
-          </w:p>
-        </w:tc>
-        <w:tc>
-          <w:p>
-            <w:r>
-              <w:t/>
-            </w:r>
-          </w:p>
-        </w:tc>
-        <w:tc>
-          <w:p>
-            <w:r>
-              <w:t/>
-            </w:r>
-          </w:p>
-        </w:tc>
-      </w:tr>
-      <w:tr>
-        <w:tc>
-          <w:p>
-            <w:r>
-              <w:t>payer_plan_period_id</w:t>
-            </w:r>
-          </w:p>
-        </w:tc>
-        <w:tc>
-          <w:p>
-            <w:r>
-              <w:t/>
-            </w:r>
-          </w:p>
-        </w:tc>
-        <w:tc>
-          <w:p>
-            <w:r>
-              <w:t/>
-            </w:r>
-          </w:p>
-        </w:tc>
-        <w:tc>
-          <w:p>
-            <w:r>
-              <w:t/>
-            </w:r>
-          </w:p>
-        </w:tc>
-      </w:tr>
-    </w:tbl>
-    <w:p>
-      <w:r>
-        <w:rPr>
-          <w:sz w:val="36"/>
-        </w:rPr>
-        <w:br w:type="page"/>
-        <w:t>Table name: drug_cost</w:t>
-      </w:r>
-    </w:p>
-    <w:p>
-      <w:r>
-        <w:rPr>
-          <w:sz w:val="28"/>
-        </w:rPr>
-        <w:t>Reading from prescription_drug_events</w:t>
-      </w:r>
-    </w:p>
-    <w:p>
-      <w:r>
-        <w:drawing>
-          <wp:inline distT="0" distB="0" distL="0" distR="0">
-            <wp:extent cx="5715000" cy="171450"/>
-            <wp:docPr id="19" name="Picture 19" descr="Generated"/>
-            <a:graphic xmlns:a="http://schemas.openxmlformats.org/drawingml/2006/main">
-              <a:graphicData uri="http://schemas.openxmlformats.org/drawingml/2006/picture">
-                <pic:pic xmlns:pic="http://schemas.openxmlformats.org/drawingml/2006/picture">
-                  <pic:nvPicPr>
-                    <pic:cNvPr id="19" name="Generated"/>
-                    <pic:cNvPicPr/>
-                  </pic:nvPicPr>
-                  <pic:blipFill>
-                    <a:blip xmlns:r="http://schemas.openxmlformats.org/officeDocument/2006/relationships" r:embed="rId15"/>
-                    <a:stretch>
-                      <a:fillRect/>
-                    </a:stretch>
-                  </pic:blipFill>
-                  <pic:spPr>
-                    <a:xfrm>
-                      <a:off x="0" y="0"/>
-                      <a:ext cx="5715000" cy="171450"/>
-                    </a:xfrm>
-                    <a:prstGeom prst="rect">
-                      <a:avLst/>
-                    </a:prstGeom>
-                  </pic:spPr>
-                </pic:pic>
-              </a:graphicData>
-            </a:graphic>
-          </wp:inline>
-        </w:drawing>
-      </w:r>
-    </w:p>
-    <w:tbl>
-      <w:tblPr>
-        <w:tblW w:w="0" w:type="auto"/>
-        <w:tblBorders>
-          <w:top w:val="single"/>
-          <w:left w:val="single"/>
-          <w:bottom w:val="single"/>
-          <w:right w:val="single"/>
-          <w:insideH w:val="single"/>
-          <w:insideV w:val="single"/>
-        </w:tblBorders>
-      </w:tblPr>
-      <w:tr>
-        <w:tc>
-          <w:tcPr>
-            <w:shd w:color="auto" w:val="clear" w:fill="AAAAFF"/>
-          </w:tcPr>
-          <w:p>
-            <w:r>
-              <w:t>Destination Field</w:t>
-            </w:r>
-          </w:p>
-        </w:tc>
-        <w:tc>
-          <w:tcPr>
-            <w:shd w:color="auto" w:val="clear" w:fill="AAAAFF"/>
-          </w:tcPr>
-          <w:p>
-            <w:r>
-              <w:t>Source Field</w:t>
-            </w:r>
-          </w:p>
-        </w:tc>
-        <w:tc>
-          <w:tcPr>
-            <w:shd w:color="auto" w:val="clear" w:fill="AAAAFF"/>
-          </w:tcPr>
-          <w:p>
-            <w:r>
-              <w:t>Logic</w:t>
-            </w:r>
-          </w:p>
-        </w:tc>
-        <w:tc>
-          <w:tcPr>
-            <w:shd w:color="auto" w:val="clear" w:fill="AAAAFF"/>
-          </w:tcPr>
-          <w:p>
-            <w:r>
-              <w:t>Comment</w:t>
-            </w:r>
-          </w:p>
-        </w:tc>
-      </w:tr>
-      <w:tr>
-        <w:tc>
-          <w:p>
-            <w:r>
               <w:t>drug_cost_id</w:t>
             </w:r>
           </w:p>
@@ -15567,12 +14680,12 @@
         <w:drawing>
           <wp:inline distT="0" distB="0" distL="0" distR="0">
             <wp:extent cx="5715000" cy="171450"/>
-            <wp:docPr id="19" name="Picture 19" descr="Generated"/>
+            <wp:docPr id="21" name="Picture 21" descr="Generated"/>
             <a:graphic xmlns:a="http://schemas.openxmlformats.org/drawingml/2006/main">
               <a:graphicData uri="http://schemas.openxmlformats.org/drawingml/2006/picture">
                 <pic:pic xmlns:pic="http://schemas.openxmlformats.org/drawingml/2006/picture">
                   <pic:nvPicPr>
-                    <pic:cNvPr id="19" name="Generated"/>
+                    <pic:cNvPr id="21" name="Generated"/>
                     <pic:cNvPicPr/>
                   </pic:nvPicPr>
                   <pic:blipFill>
@@ -16110,16 +15223,16 @@
         <w:drawing>
           <wp:inline distT="0" distB="0" distL="0" distR="0">
             <wp:extent cx="5715000" cy="600075"/>
-            <wp:docPr id="20" name="Picture 20" descr="Generated"/>
+            <wp:docPr id="22" name="Picture 22" descr="Generated"/>
             <a:graphic xmlns:a="http://schemas.openxmlformats.org/drawingml/2006/main">
               <a:graphicData uri="http://schemas.openxmlformats.org/drawingml/2006/picture">
                 <pic:pic xmlns:pic="http://schemas.openxmlformats.org/drawingml/2006/picture">
                   <pic:nvPicPr>
-                    <pic:cNvPr id="20" name="Generated"/>
+                    <pic:cNvPr id="22" name="Generated"/>
                     <pic:cNvPicPr/>
                   </pic:nvPicPr>
                   <pic:blipFill>
-                    <a:blip xmlns:r="http://schemas.openxmlformats.org/officeDocument/2006/relationships" r:embed="rId20"/>
+                    <a:blip xmlns:r="http://schemas.openxmlformats.org/officeDocument/2006/relationships" r:embed="rId22"/>
                     <a:stretch>
                       <a:fillRect/>
                     </a:stretch>
@@ -16462,12 +15575,561 @@
     <w:p>
       <w:r>
         <w:rPr>
+          <w:sz w:val="28"/>
+        </w:rPr>
+        <w:t>Reading from beneficiary_summary</w:t>
+      </w:r>
+    </w:p>
+    <w:p>
+      <w:r>
+        <w:drawing>
+          <wp:inline distT="0" distB="0" distL="0" distR="0">
+            <wp:extent cx="5715000" cy="5314950"/>
+            <wp:docPr id="23" name="Picture 23" descr="Generated"/>
+            <a:graphic xmlns:a="http://schemas.openxmlformats.org/drawingml/2006/main">
+              <a:graphicData uri="http://schemas.openxmlformats.org/drawingml/2006/picture">
+                <pic:pic xmlns:pic="http://schemas.openxmlformats.org/drawingml/2006/picture">
+                  <pic:nvPicPr>
+                    <pic:cNvPr id="23" name="Generated"/>
+                    <pic:cNvPicPr/>
+                  </pic:nvPicPr>
+                  <pic:blipFill>
+                    <a:blip xmlns:r="http://schemas.openxmlformats.org/officeDocument/2006/relationships" r:embed="rId23"/>
+                    <a:stretch>
+                      <a:fillRect/>
+                    </a:stretch>
+                  </pic:blipFill>
+                  <pic:spPr>
+                    <a:xfrm>
+                      <a:off x="0" y="0"/>
+                      <a:ext cx="5715000" cy="5314950"/>
+                    </a:xfrm>
+                    <a:prstGeom prst="rect">
+                      <a:avLst/>
+                    </a:prstGeom>
+                  </pic:spPr>
+                </pic:pic>
+              </a:graphicData>
+            </a:graphic>
+          </wp:inline>
+        </w:drawing>
+      </w:r>
+    </w:p>
+    <w:tbl>
+      <w:tblPr>
+        <w:tblW w:w="0" w:type="auto"/>
+        <w:tblBorders>
+          <w:top w:val="single"/>
+          <w:left w:val="single"/>
+          <w:bottom w:val="single"/>
+          <w:right w:val="single"/>
+          <w:insideH w:val="single"/>
+          <w:insideV w:val="single"/>
+        </w:tblBorders>
+      </w:tblPr>
+      <w:tr>
+        <w:tc>
+          <w:tcPr>
+            <w:shd w:color="auto" w:val="clear" w:fill="AAAAFF"/>
+          </w:tcPr>
+          <w:p>
+            <w:r>
+              <w:t>Destination Field</w:t>
+            </w:r>
+          </w:p>
+        </w:tc>
+        <w:tc>
+          <w:tcPr>
+            <w:shd w:color="auto" w:val="clear" w:fill="AAAAFF"/>
+          </w:tcPr>
+          <w:p>
+            <w:r>
+              <w:t>Source Field</w:t>
+            </w:r>
+          </w:p>
+        </w:tc>
+        <w:tc>
+          <w:tcPr>
+            <w:shd w:color="auto" w:val="clear" w:fill="AAAAFF"/>
+          </w:tcPr>
+          <w:p>
+            <w:r>
+              <w:t>Logic</w:t>
+            </w:r>
+          </w:p>
+        </w:tc>
+        <w:tc>
+          <w:tcPr>
+            <w:shd w:color="auto" w:val="clear" w:fill="AAAAFF"/>
+          </w:tcPr>
+          <w:p>
+            <w:r>
+              <w:t>Comment</w:t>
+            </w:r>
+          </w:p>
+        </w:tc>
+      </w:tr>
+      <w:tr>
+        <w:tc>
+          <w:p>
+            <w:r>
+              <w:t>cohort_definition_id</w:t>
+            </w:r>
+          </w:p>
+        </w:tc>
+        <w:tc>
+          <w:p>
+            <w:r>
+              <w:t>sp_alzhdmta
+sp_chf
+sp_chrnkidn
+sp_cncr
+sp_copd
+sp_depressn
+sp_diabetes
+sp_ischmcht
+sp_osteoprs
+sp_ra_oa
+sp_strketia</w:t>
+            </w:r>
+          </w:p>
+        </w:tc>
+        <w:tc>
+          <w:p>
+            <w:r>
+              <w:t/>
+            </w:r>
+          </w:p>
+        </w:tc>
+        <w:tc>
+          <w:p>
+            <w:r>
+              <w:t>Depending on the column, will depend on the COHORT_DEFINITION_ID used.</w:t>
+            </w:r>
+          </w:p>
+        </w:tc>
+      </w:tr>
+      <w:tr>
+        <w:tc>
+          <w:p>
+            <w:r>
+              <w:t>subject_id</w:t>
+            </w:r>
+          </w:p>
+        </w:tc>
+        <w:tc>
+          <w:p>
+            <w:r>
+              <w:t>desynpuf_id</w:t>
+            </w:r>
+          </w:p>
+        </w:tc>
+        <w:tc>
+          <w:p>
+            <w:r>
+              <w:t/>
+            </w:r>
+          </w:p>
+        </w:tc>
+        <w:tc>
+          <w:p>
+            <w:r>
+              <w:t/>
+            </w:r>
+          </w:p>
+        </w:tc>
+      </w:tr>
+      <w:tr>
+        <w:tc>
+          <w:p>
+            <w:r>
+              <w:t>cohort_start_date</w:t>
+            </w:r>
+          </w:p>
+        </w:tc>
+        <w:tc>
+          <w:p>
+            <w:r>
+              <w:t/>
+            </w:r>
+          </w:p>
+        </w:tc>
+        <w:tc>
+          <w:p>
+            <w:r>
+              <w:t/>
+            </w:r>
+          </w:p>
+        </w:tc>
+        <w:tc>
+          <w:p>
+            <w:r>
+              <w:t>The BENEFICIARY_SUMMARY files come as yearly files.  We concatinate them together and append the year.  That YEAR column will be what determines the START_DATE and END_DATE.
+START_DATE = '01/01' + YEAR</w:t>
+            </w:r>
+          </w:p>
+        </w:tc>
+      </w:tr>
+      <w:tr>
+        <w:tc>
+          <w:p>
+            <w:r>
+              <w:t>cohort_end_date</w:t>
+            </w:r>
+          </w:p>
+        </w:tc>
+        <w:tc>
+          <w:p>
+            <w:r>
+              <w:t/>
+            </w:r>
+          </w:p>
+        </w:tc>
+        <w:tc>
+          <w:p>
+            <w:r>
+              <w:t/>
+            </w:r>
+          </w:p>
+        </w:tc>
+        <w:tc>
+          <w:p>
+            <w:r>
+              <w:t>The BENEFICIARY_SUMMARY files come as yearly files.  We concatinate them together and append the year.  That YEAR column will be what determines the START_DATE and END_DATE.
+END_DATE = '12/31' + YEAR</w:t>
+            </w:r>
+          </w:p>
+        </w:tc>
+      </w:tr>
+    </w:tbl>
+    <w:p>
+      <w:r>
+        <w:rPr>
           <w:sz w:val="36"/>
         </w:rPr>
         <w:br w:type="page"/>
         <w:t>Table name: cohort_definition</w:t>
       </w:r>
     </w:p>
+    <w:p>
+      <w:r>
+        <w:rPr>
+          <w:sz w:val="28"/>
+        </w:rPr>
+        <w:t>Reading from beneficiary_summary</w:t>
+      </w:r>
+    </w:p>
+    <w:p>
+      <w:r>
+        <w:drawing>
+          <wp:inline distT="0" distB="0" distL="0" distR="0">
+            <wp:extent cx="5715000" cy="4886325"/>
+            <wp:docPr id="24" name="Picture 24" descr="Generated"/>
+            <a:graphic xmlns:a="http://schemas.openxmlformats.org/drawingml/2006/main">
+              <a:graphicData uri="http://schemas.openxmlformats.org/drawingml/2006/picture">
+                <pic:pic xmlns:pic="http://schemas.openxmlformats.org/drawingml/2006/picture">
+                  <pic:nvPicPr>
+                    <pic:cNvPr id="24" name="Generated"/>
+                    <pic:cNvPicPr/>
+                  </pic:nvPicPr>
+                  <pic:blipFill>
+                    <a:blip xmlns:r="http://schemas.openxmlformats.org/officeDocument/2006/relationships" r:embed="rId24"/>
+                    <a:stretch>
+                      <a:fillRect/>
+                    </a:stretch>
+                  </pic:blipFill>
+                  <pic:spPr>
+                    <a:xfrm>
+                      <a:off x="0" y="0"/>
+                      <a:ext cx="5715000" cy="4886325"/>
+                    </a:xfrm>
+                    <a:prstGeom prst="rect">
+                      <a:avLst/>
+                    </a:prstGeom>
+                  </pic:spPr>
+                </pic:pic>
+              </a:graphicData>
+            </a:graphic>
+          </wp:inline>
+        </w:drawing>
+      </w:r>
+    </w:p>
+    <w:tbl>
+      <w:tblPr>
+        <w:tblW w:w="0" w:type="auto"/>
+        <w:tblBorders>
+          <w:top w:val="single"/>
+          <w:left w:val="single"/>
+          <w:bottom w:val="single"/>
+          <w:right w:val="single"/>
+          <w:insideH w:val="single"/>
+          <w:insideV w:val="single"/>
+        </w:tblBorders>
+      </w:tblPr>
+      <w:tr>
+        <w:tc>
+          <w:tcPr>
+            <w:shd w:color="auto" w:val="clear" w:fill="AAAAFF"/>
+          </w:tcPr>
+          <w:p>
+            <w:r>
+              <w:t>Destination Field</w:t>
+            </w:r>
+          </w:p>
+        </w:tc>
+        <w:tc>
+          <w:tcPr>
+            <w:shd w:color="auto" w:val="clear" w:fill="AAAAFF"/>
+          </w:tcPr>
+          <w:p>
+            <w:r>
+              <w:t>Source Field</w:t>
+            </w:r>
+          </w:p>
+        </w:tc>
+        <w:tc>
+          <w:tcPr>
+            <w:shd w:color="auto" w:val="clear" w:fill="AAAAFF"/>
+          </w:tcPr>
+          <w:p>
+            <w:r>
+              <w:t>Logic</w:t>
+            </w:r>
+          </w:p>
+        </w:tc>
+        <w:tc>
+          <w:tcPr>
+            <w:shd w:color="auto" w:val="clear" w:fill="AAAAFF"/>
+          </w:tcPr>
+          <w:p>
+            <w:r>
+              <w:t>Comment</w:t>
+            </w:r>
+          </w:p>
+        </w:tc>
+      </w:tr>
+      <w:tr>
+        <w:tc>
+          <w:p>
+            <w:r>
+              <w:t>cohort_definition_id</w:t>
+            </w:r>
+          </w:p>
+        </w:tc>
+        <w:tc>
+          <w:p>
+            <w:r>
+              <w:t/>
+            </w:r>
+          </w:p>
+        </w:tc>
+        <w:tc>
+          <w:p>
+            <w:r>
+              <w:t/>
+            </w:r>
+          </w:p>
+        </w:tc>
+        <w:tc>
+          <w:p>
+            <w:r>
+              <w:t>Autogenerated</w:t>
+            </w:r>
+          </w:p>
+        </w:tc>
+      </w:tr>
+      <w:tr>
+        <w:tc>
+          <w:p>
+            <w:r>
+              <w:t>cohort_definition_name</w:t>
+            </w:r>
+          </w:p>
+        </w:tc>
+        <w:tc>
+          <w:p>
+            <w:r>
+              <w:t>sp_alzhdmta
+sp_chf
+sp_chrnkidn
+sp_cncr
+sp_copd
+sp_depressn
+sp_diabetes
+sp_ischmcht
+sp_osteoprs
+sp_ra_oa
+sp_strketia</w:t>
+            </w:r>
+          </w:p>
+        </w:tc>
+        <w:tc>
+          <w:p>
+            <w:r>
+              <w:t/>
+            </w:r>
+          </w:p>
+        </w:tc>
+        <w:tc>
+          <w:p>
+            <w:r>
+              <w:t>&lt;&lt;ACTION ITEMS&gt;&gt; Generate lookups for the columns
+SP_CHF = "Congestive Heart Failure"</w:t>
+            </w:r>
+          </w:p>
+        </w:tc>
+      </w:tr>
+      <w:tr>
+        <w:tc>
+          <w:p>
+            <w:r>
+              <w:t>cohort_definition_description</w:t>
+            </w:r>
+          </w:p>
+        </w:tc>
+        <w:tc>
+          <w:p>
+            <w:r>
+              <w:t/>
+            </w:r>
+          </w:p>
+        </w:tc>
+        <w:tc>
+          <w:p>
+            <w:r>
+              <w:t/>
+            </w:r>
+          </w:p>
+        </w:tc>
+        <w:tc>
+          <w:p>
+            <w:r>
+              <w:t>&lt;&lt;ACTION ITEMS&gt;&gt; Definition</w:t>
+            </w:r>
+          </w:p>
+        </w:tc>
+      </w:tr>
+      <w:tr>
+        <w:tc>
+          <w:p>
+            <w:r>
+              <w:t>definition_type_concept_id</w:t>
+            </w:r>
+          </w:p>
+        </w:tc>
+        <w:tc>
+          <w:p>
+            <w:r>
+              <w:t/>
+            </w:r>
+          </w:p>
+        </w:tc>
+        <w:tc>
+          <w:p>
+            <w:r>
+              <w:t/>
+            </w:r>
+          </w:p>
+        </w:tc>
+        <w:tc>
+          <w:p>
+            <w:r>
+              <w:t>0</w:t>
+            </w:r>
+          </w:p>
+        </w:tc>
+      </w:tr>
+      <w:tr>
+        <w:tc>
+          <w:p>
+            <w:r>
+              <w:t>cohort_definition_syntax</w:t>
+            </w:r>
+          </w:p>
+        </w:tc>
+        <w:tc>
+          <w:p>
+            <w:r>
+              <w:t/>
+            </w:r>
+          </w:p>
+        </w:tc>
+        <w:tc>
+          <w:p>
+            <w:r>
+              <w:t/>
+            </w:r>
+          </w:p>
+        </w:tc>
+        <w:tc>
+          <w:p>
+            <w:r>
+              <w:t>NULL</w:t>
+            </w:r>
+          </w:p>
+        </w:tc>
+      </w:tr>
+      <w:tr>
+        <w:tc>
+          <w:p>
+            <w:r>
+              <w:t>subject_concept_id</w:t>
+            </w:r>
+          </w:p>
+        </w:tc>
+        <w:tc>
+          <w:p>
+            <w:r>
+              <w:t/>
+            </w:r>
+          </w:p>
+        </w:tc>
+        <w:tc>
+          <w:p>
+            <w:r>
+              <w:t/>
+            </w:r>
+          </w:p>
+        </w:tc>
+        <w:tc>
+          <w:p>
+            <w:r>
+              <w:t>56-Person</w:t>
+            </w:r>
+          </w:p>
+        </w:tc>
+      </w:tr>
+      <w:tr>
+        <w:tc>
+          <w:p>
+            <w:r>
+              <w:t>cohort_initiation_date</w:t>
+            </w:r>
+          </w:p>
+        </w:tc>
+        <w:tc>
+          <w:p>
+            <w:r>
+              <w:t/>
+            </w:r>
+          </w:p>
+        </w:tc>
+        <w:tc>
+          <w:p>
+            <w:r>
+              <w:t/>
+            </w:r>
+          </w:p>
+        </w:tc>
+        <w:tc>
+          <w:p>
+            <w:r>
+              <w:t>GETDATE()</w:t>
+            </w:r>
+          </w:p>
+        </w:tc>
+      </w:tr>
+    </w:tbl>
     <w:p>
       <w:r>
         <w:rPr>

</xml_diff>